<commit_message>
12th trial: manual report and Test No.10 updated, Test No.15 added, slide.doc added
</commit_message>
<xml_diff>
--- a/manual documents/0 Conduit Manual Test Report v02.docx
+++ b/manual documents/0 Conduit Manual Test Report v02.docx
@@ -12,8 +12,6 @@
           <w:lang w:val="en-GB"/>
         </w:rPr>
       </w:pPr>
-      <w:bookmarkStart w:id="0" w:name="_GoBack"/>
-      <w:bookmarkEnd w:id="0"/>
     </w:p>
     <w:p>
       <w:pPr>
@@ -633,11 +631,12 @@
             </w:rPr>
             <w:fldChar w:fldCharType="separate"/>
           </w:r>
-          <w:hyperlink w:anchor="_Toc79002620" w:history="1">
+          <w:hyperlink w:anchor="_Toc79355843" w:history="1">
             <w:r>
               <w:rPr>
                 <w:rStyle w:val="Hiperhivatkozs"/>
                 <w:rFonts w:ascii="Arial" w:hAnsi="Arial" w:cs="Arial"/>
+                <w:b/>
                 <w:noProof/>
                 <w:lang w:val="en-GB"/>
               </w:rPr>
@@ -662,7 +661,7 @@
                 <w:noProof/>
                 <w:webHidden/>
               </w:rPr>
-              <w:instrText xml:space="preserve"> PAGEREF _Toc79002620 \h </w:instrText>
+              <w:instrText xml:space="preserve"> PAGEREF _Toc79355843 \h </w:instrText>
             </w:r>
             <w:r>
               <w:rPr>
@@ -704,7 +703,7 @@
               <w:lang w:val="hu-HU" w:eastAsia="hu-HU"/>
             </w:rPr>
           </w:pPr>
-          <w:hyperlink w:anchor="_Toc79002621" w:history="1">
+          <w:hyperlink w:anchor="_Toc79355844" w:history="1">
             <w:r>
               <w:rPr>
                 <w:rStyle w:val="Hiperhivatkozs"/>
@@ -733,7 +732,7 @@
                 <w:noProof/>
                 <w:webHidden/>
               </w:rPr>
-              <w:instrText xml:space="preserve"> PAGEREF _Toc79002621 \h </w:instrText>
+              <w:instrText xml:space="preserve"> PAGEREF _Toc79355844 \h </w:instrText>
             </w:r>
             <w:r>
               <w:rPr>
@@ -775,7 +774,7 @@
               <w:lang w:val="hu-HU" w:eastAsia="hu-HU"/>
             </w:rPr>
           </w:pPr>
-          <w:hyperlink w:anchor="_Toc79002622" w:history="1">
+          <w:hyperlink w:anchor="_Toc79355845" w:history="1">
             <w:r>
               <w:rPr>
                 <w:rStyle w:val="Hiperhivatkozs"/>
@@ -804,7 +803,7 @@
                 <w:noProof/>
                 <w:webHidden/>
               </w:rPr>
-              <w:instrText xml:space="preserve"> PAGEREF _Toc79002622 \h </w:instrText>
+              <w:instrText xml:space="preserve"> PAGEREF _Toc79355845 \h </w:instrText>
             </w:r>
             <w:r>
               <w:rPr>
@@ -846,7 +845,7 @@
               <w:lang w:val="hu-HU" w:eastAsia="hu-HU"/>
             </w:rPr>
           </w:pPr>
-          <w:hyperlink w:anchor="_Toc79002623" w:history="1">
+          <w:hyperlink w:anchor="_Toc79355846" w:history="1">
             <w:r>
               <w:rPr>
                 <w:rStyle w:val="Hiperhivatkozs"/>
@@ -875,7 +874,7 @@
                 <w:noProof/>
                 <w:webHidden/>
               </w:rPr>
-              <w:instrText xml:space="preserve"> PAGEREF _Toc79002623 \h </w:instrText>
+              <w:instrText xml:space="preserve"> PAGEREF _Toc79355846 \h </w:instrText>
             </w:r>
             <w:r>
               <w:rPr>
@@ -917,15 +916,16 @@
               <w:lang w:val="hu-HU" w:eastAsia="hu-HU"/>
             </w:rPr>
           </w:pPr>
-          <w:hyperlink w:anchor="_Toc79002624" w:history="1">
+          <w:hyperlink w:anchor="_Toc79355847" w:history="1">
             <w:r>
               <w:rPr>
                 <w:rStyle w:val="Hiperhivatkozs"/>
                 <w:rFonts w:ascii="Arial" w:hAnsi="Arial" w:cs="Arial"/>
+                <w:b/>
                 <w:noProof/>
                 <w:lang w:val="en-GB"/>
               </w:rPr>
-              <w:t>2. Project description, tested functions, non-tested functions</w:t>
+              <w:t>2. Project description</w:t>
             </w:r>
             <w:r>
               <w:rPr>
@@ -946,7 +946,79 @@
                 <w:noProof/>
                 <w:webHidden/>
               </w:rPr>
-              <w:instrText xml:space="preserve"> PAGEREF _Toc79002624 \h </w:instrText>
+              <w:instrText xml:space="preserve"> PAGEREF _Toc79355847 \h </w:instrText>
+            </w:r>
+            <w:r>
+              <w:rPr>
+                <w:noProof/>
+                <w:webHidden/>
+              </w:rPr>
+            </w:r>
+            <w:r>
+              <w:rPr>
+                <w:noProof/>
+                <w:webHidden/>
+              </w:rPr>
+              <w:fldChar w:fldCharType="separate"/>
+            </w:r>
+            <w:r>
+              <w:rPr>
+                <w:noProof/>
+                <w:webHidden/>
+              </w:rPr>
+              <w:t>3</w:t>
+            </w:r>
+            <w:r>
+              <w:rPr>
+                <w:noProof/>
+                <w:webHidden/>
+              </w:rPr>
+              <w:fldChar w:fldCharType="end"/>
+            </w:r>
+          </w:hyperlink>
+        </w:p>
+        <w:p>
+          <w:pPr>
+            <w:pStyle w:val="TJ1"/>
+            <w:rPr>
+              <w:rFonts w:eastAsiaTheme="minorEastAsia"/>
+              <w:noProof/>
+              <w:sz w:val="22"/>
+              <w:szCs w:val="22"/>
+              <w:lang w:val="hu-HU" w:eastAsia="hu-HU"/>
+            </w:rPr>
+          </w:pPr>
+          <w:hyperlink w:anchor="_Toc79355848" w:history="1">
+            <w:r>
+              <w:rPr>
+                <w:rStyle w:val="Hiperhivatkozs"/>
+                <w:rFonts w:ascii="Arial" w:hAnsi="Arial" w:cs="Arial"/>
+                <w:b/>
+                <w:noProof/>
+                <w:lang w:val="en-GB"/>
+              </w:rPr>
+              <w:t>3. Tested functions</w:t>
+            </w:r>
+            <w:r>
+              <w:rPr>
+                <w:noProof/>
+                <w:webHidden/>
+              </w:rPr>
+              <w:tab/>
+            </w:r>
+            <w:r>
+              <w:rPr>
+                <w:noProof/>
+                <w:webHidden/>
+              </w:rPr>
+              <w:fldChar w:fldCharType="begin"/>
+            </w:r>
+            <w:r>
+              <w:rPr>
+                <w:noProof/>
+                <w:webHidden/>
+              </w:rPr>
+              <w:instrText xml:space="preserve"> PAGEREF _Toc79355848 \h </w:instrText>
             </w:r>
             <w:r>
               <w:rPr>
@@ -988,7 +1060,7 @@
               <w:lang w:val="hu-HU" w:eastAsia="hu-HU"/>
             </w:rPr>
           </w:pPr>
-          <w:hyperlink w:anchor="_Toc79002625" w:history="1">
+          <w:hyperlink w:anchor="_Toc79355849" w:history="1">
             <w:r>
               <w:rPr>
                 <w:rStyle w:val="Hiperhivatkozs"/>
@@ -996,7 +1068,7 @@
                 <w:noProof/>
                 <w:lang w:val="en-GB"/>
               </w:rPr>
-              <w:t>2.1 Tested functions / testers</w:t>
+              <w:t>2.2 Tested functions / testers</w:t>
             </w:r>
             <w:r>
               <w:rPr>
@@ -1017,7 +1089,7 @@
                 <w:noProof/>
                 <w:webHidden/>
               </w:rPr>
-              <w:instrText xml:space="preserve"> PAGEREF _Toc79002625 \h </w:instrText>
+              <w:instrText xml:space="preserve"> PAGEREF _Toc79355849 \h </w:instrText>
             </w:r>
             <w:r>
               <w:rPr>
@@ -1038,6 +1110,78 @@
                 <w:webHidden/>
               </w:rPr>
               <w:t>3</w:t>
+            </w:r>
+            <w:r>
+              <w:rPr>
+                <w:noProof/>
+                <w:webHidden/>
+              </w:rPr>
+              <w:fldChar w:fldCharType="end"/>
+            </w:r>
+          </w:hyperlink>
+        </w:p>
+        <w:p>
+          <w:pPr>
+            <w:pStyle w:val="TJ1"/>
+            <w:rPr>
+              <w:rFonts w:eastAsiaTheme="minorEastAsia"/>
+              <w:noProof/>
+              <w:sz w:val="22"/>
+              <w:szCs w:val="22"/>
+              <w:lang w:val="hu-HU" w:eastAsia="hu-HU"/>
+            </w:rPr>
+          </w:pPr>
+          <w:hyperlink w:anchor="_Toc79355850" w:history="1">
+            <w:r>
+              <w:rPr>
+                <w:rStyle w:val="Hiperhivatkozs"/>
+                <w:rFonts w:ascii="Arial" w:hAnsi="Arial" w:cs="Arial"/>
+                <w:b/>
+                <w:noProof/>
+                <w:lang w:val="en-GB"/>
+              </w:rPr>
+              <w:t>3. System test</w:t>
+            </w:r>
+            <w:r>
+              <w:rPr>
+                <w:noProof/>
+                <w:webHidden/>
+              </w:rPr>
+              <w:tab/>
+            </w:r>
+            <w:r>
+              <w:rPr>
+                <w:noProof/>
+                <w:webHidden/>
+              </w:rPr>
+              <w:fldChar w:fldCharType="begin"/>
+            </w:r>
+            <w:r>
+              <w:rPr>
+                <w:noProof/>
+                <w:webHidden/>
+              </w:rPr>
+              <w:instrText xml:space="preserve"> PAGEREF _Toc79355850 \h </w:instrText>
+            </w:r>
+            <w:r>
+              <w:rPr>
+                <w:noProof/>
+                <w:webHidden/>
+              </w:rPr>
+            </w:r>
+            <w:r>
+              <w:rPr>
+                <w:noProof/>
+                <w:webHidden/>
+              </w:rPr>
+              <w:fldChar w:fldCharType="separate"/>
+            </w:r>
+            <w:r>
+              <w:rPr>
+                <w:noProof/>
+                <w:webHidden/>
+              </w:rPr>
+              <w:t>4</w:t>
             </w:r>
             <w:r>
               <w:rPr>
@@ -1059,7 +1203,7 @@
               <w:lang w:val="hu-HU" w:eastAsia="hu-HU"/>
             </w:rPr>
           </w:pPr>
-          <w:hyperlink w:anchor="_Toc79002626" w:history="1">
+          <w:hyperlink w:anchor="_Toc79355851" w:history="1">
             <w:r>
               <w:rPr>
                 <w:rStyle w:val="Hiperhivatkozs"/>
@@ -1067,7 +1211,7 @@
                 <w:noProof/>
                 <w:lang w:val="en-GB"/>
               </w:rPr>
-              <w:t>2.2 Non-tested functions</w:t>
+              <w:t>3.1 Manual testing of the Conduit website</w:t>
             </w:r>
             <w:r>
               <w:rPr>
@@ -1088,7 +1232,7 @@
                 <w:noProof/>
                 <w:webHidden/>
               </w:rPr>
-              <w:instrText xml:space="preserve"> PAGEREF _Toc79002626 \h </w:instrText>
+              <w:instrText xml:space="preserve"> PAGEREF _Toc79355851 \h </w:instrText>
             </w:r>
             <w:r>
               <w:rPr>
@@ -1121,7 +1265,7 @@
         </w:p>
         <w:p>
           <w:pPr>
-            <w:pStyle w:val="TJ1"/>
+            <w:pStyle w:val="TJ3"/>
             <w:rPr>
               <w:rFonts w:eastAsiaTheme="minorEastAsia"/>
               <w:noProof/>
@@ -1130,7 +1274,7 @@
               <w:lang w:val="hu-HU" w:eastAsia="hu-HU"/>
             </w:rPr>
           </w:pPr>
-          <w:hyperlink w:anchor="_Toc79002627" w:history="1">
+          <w:hyperlink w:anchor="_Toc79355852" w:history="1">
             <w:r>
               <w:rPr>
                 <w:rStyle w:val="Hiperhivatkozs"/>
@@ -1138,7 +1282,7 @@
                 <w:noProof/>
                 <w:lang w:val="en-GB"/>
               </w:rPr>
-              <w:t>3. System test</w:t>
+              <w:t>3.1.1 Test objective</w:t>
             </w:r>
             <w:r>
               <w:rPr>
@@ -1159,7 +1303,7 @@
                 <w:noProof/>
                 <w:webHidden/>
               </w:rPr>
-              <w:instrText xml:space="preserve"> PAGEREF _Toc79002627 \h </w:instrText>
+              <w:instrText xml:space="preserve"> PAGEREF _Toc79355852 \h </w:instrText>
             </w:r>
             <w:r>
               <w:rPr>
@@ -1201,7 +1345,7 @@
               <w:lang w:val="hu-HU" w:eastAsia="hu-HU"/>
             </w:rPr>
           </w:pPr>
-          <w:hyperlink w:anchor="_Toc79002628" w:history="1">
+          <w:hyperlink w:anchor="_Toc79355853" w:history="1">
             <w:r>
               <w:rPr>
                 <w:rStyle w:val="Hiperhivatkozs"/>
@@ -1209,7 +1353,7 @@
                 <w:noProof/>
                 <w:lang w:val="en-GB"/>
               </w:rPr>
-              <w:t>3.1 Testing the Conduit website</w:t>
+              <w:t>3.1.2 Test environment</w:t>
             </w:r>
             <w:r>
               <w:rPr>
@@ -1230,7 +1374,7 @@
                 <w:noProof/>
                 <w:webHidden/>
               </w:rPr>
-              <w:instrText xml:space="preserve"> PAGEREF _Toc79002628 \h </w:instrText>
+              <w:instrText xml:space="preserve"> PAGEREF _Toc79355853 \h </w:instrText>
             </w:r>
             <w:r>
               <w:rPr>
@@ -1265,10 +1409,14 @@
           <w:pPr>
             <w:pStyle w:val="TJ3"/>
             <w:rPr>
+              <w:rFonts w:eastAsiaTheme="minorEastAsia"/>
               <w:noProof/>
+              <w:sz w:val="22"/>
+              <w:szCs w:val="22"/>
+              <w:lang w:val="hu-HU" w:eastAsia="hu-HU"/>
             </w:rPr>
           </w:pPr>
-          <w:hyperlink w:anchor="_Toc79002629" w:history="1">
+          <w:hyperlink w:anchor="_Toc79355854" w:history="1">
             <w:r>
               <w:rPr>
                 <w:rStyle w:val="Hiperhivatkozs"/>
@@ -1276,7 +1424,7 @@
                 <w:noProof/>
                 <w:lang w:val="en-GB"/>
               </w:rPr>
-              <w:t>3.1.1 Test objective</w:t>
+              <w:t>3.1.3 Test cases and test results</w:t>
             </w:r>
             <w:r>
               <w:rPr>
@@ -1297,7 +1445,7 @@
                 <w:noProof/>
                 <w:webHidden/>
               </w:rPr>
-              <w:instrText xml:space="preserve"> PAGEREF _Toc79002629 \h </w:instrText>
+              <w:instrText xml:space="preserve"> PAGEREF _Toc79355854 \h </w:instrText>
             </w:r>
             <w:r>
               <w:rPr>
@@ -1317,74 +1465,7 @@
                 <w:noProof/>
                 <w:webHidden/>
               </w:rPr>
-              <w:t>4</w:t>
-            </w:r>
-            <w:r>
-              <w:rPr>
-                <w:noProof/>
-                <w:webHidden/>
-              </w:rPr>
-              <w:fldChar w:fldCharType="end"/>
-            </w:r>
-          </w:hyperlink>
-        </w:p>
-        <w:p>
-          <w:pPr>
-            <w:pStyle w:val="TJ3"/>
-            <w:rPr>
-              <w:noProof/>
-            </w:rPr>
-          </w:pPr>
-          <w:hyperlink w:anchor="_Toc79002630" w:history="1">
-            <w:r>
-              <w:rPr>
-                <w:rStyle w:val="Hiperhivatkozs"/>
-                <w:rFonts w:ascii="Arial" w:hAnsi="Arial" w:cs="Arial"/>
-                <w:noProof/>
-                <w:lang w:val="en-GB"/>
-              </w:rPr>
-              <w:t>3.1.2 Test cases and test results</w:t>
-            </w:r>
-            <w:r>
-              <w:rPr>
-                <w:noProof/>
-                <w:webHidden/>
-              </w:rPr>
-              <w:tab/>
-            </w:r>
-            <w:r>
-              <w:rPr>
-                <w:noProof/>
-                <w:webHidden/>
-              </w:rPr>
-              <w:fldChar w:fldCharType="begin"/>
-            </w:r>
-            <w:r>
-              <w:rPr>
-                <w:noProof/>
-                <w:webHidden/>
-              </w:rPr>
-              <w:instrText xml:space="preserve"> PAGEREF _Toc79002630 \h </w:instrText>
-            </w:r>
-            <w:r>
-              <w:rPr>
-                <w:noProof/>
-                <w:webHidden/>
-              </w:rPr>
-            </w:r>
-            <w:r>
-              <w:rPr>
-                <w:noProof/>
-                <w:webHidden/>
-              </w:rPr>
-              <w:fldChar w:fldCharType="separate"/>
-            </w:r>
-            <w:r>
-              <w:rPr>
-                <w:noProof/>
-                <w:webHidden/>
-              </w:rPr>
-              <w:t>4</w:t>
+              <w:t>5</w:t>
             </w:r>
             <w:r>
               <w:rPr>
@@ -1434,6 +1515,8 @@
         </w:rPr>
         <w:br w:type="page"/>
       </w:r>
+      <w:bookmarkStart w:id="0" w:name="_GoBack"/>
+      <w:bookmarkEnd w:id="0"/>
     </w:p>
     <w:p>
       <w:pPr>
@@ -1444,7 +1527,7 @@
           <w:lang w:val="en-GB"/>
         </w:rPr>
       </w:pPr>
-      <w:bookmarkStart w:id="1" w:name="_Toc79002620"/>
+      <w:bookmarkStart w:id="1" w:name="_Toc79355843"/>
       <w:r>
         <w:rPr>
           <w:rFonts w:ascii="Arial" w:hAnsi="Arial" w:cs="Arial"/>
@@ -1474,7 +1557,7 @@
           <w:lang w:val="en-GB"/>
         </w:rPr>
       </w:pPr>
-      <w:bookmarkStart w:id="2" w:name="_Toc79002621"/>
+      <w:bookmarkStart w:id="2" w:name="_Toc79355844"/>
       <w:r>
         <w:rPr>
           <w:rFonts w:ascii="Arial" w:hAnsi="Arial" w:cs="Arial"/>
@@ -1606,23 +1689,7 @@
                   <w:rFonts w:ascii="Arial" w:hAnsi="Arial" w:cs="Arial"/>
                   <w:lang w:val="en-GB"/>
                 </w:rPr>
-                <w:t>https://react-layr-realworld-exa</w:t>
-              </w:r>
-              <w:r>
-                <w:rPr>
-                  <w:rStyle w:val="Hiperhivatkozs"/>
-                  <w:rFonts w:ascii="Arial" w:hAnsi="Arial" w:cs="Arial"/>
-                  <w:lang w:val="en-GB"/>
-                </w:rPr>
-                <w:t>m</w:t>
-              </w:r>
-              <w:r>
-                <w:rPr>
-                  <w:rStyle w:val="Hiperhivatkozs"/>
-                  <w:rFonts w:ascii="Arial" w:hAnsi="Arial" w:cs="Arial"/>
-                  <w:lang w:val="en-GB"/>
-                </w:rPr>
-                <w:t>ple-app.layrjs.com/all</w:t>
+                <w:t>https://react-layr-realworld-example-app.layrjs.com/all</w:t>
               </w:r>
             </w:hyperlink>
           </w:p>
@@ -1759,7 +1826,7 @@
           <w:lang w:val="en-GB"/>
         </w:rPr>
       </w:pPr>
-      <w:bookmarkStart w:id="3" w:name="_Toc79002622"/>
+      <w:bookmarkStart w:id="3" w:name="_Toc79355845"/>
       <w:r>
         <w:rPr>
           <w:rFonts w:ascii="Arial" w:hAnsi="Arial" w:cs="Arial"/>
@@ -2111,7 +2178,7 @@
           <w:lang w:val="en-GB"/>
         </w:rPr>
       </w:pPr>
-      <w:bookmarkStart w:id="4" w:name="_Toc79002623"/>
+      <w:bookmarkStart w:id="4" w:name="_Toc79355846"/>
       <w:r>
         <w:rPr>
           <w:rFonts w:ascii="Arial" w:hAnsi="Arial" w:cs="Arial"/>
@@ -2261,7 +2328,7 @@
           <w:lang w:val="en-GB"/>
         </w:rPr>
       </w:pPr>
-      <w:bookmarkStart w:id="5" w:name="_Toc79002624"/>
+      <w:bookmarkStart w:id="5" w:name="_Toc79355847"/>
       <w:r>
         <w:rPr>
           <w:rFonts w:ascii="Arial" w:hAnsi="Arial" w:cs="Arial"/>
@@ -2288,7 +2355,6 @@
           <w:lang w:val="en-GB"/>
         </w:rPr>
       </w:pPr>
-      <w:bookmarkStart w:id="6" w:name="_Toc79002625"/>
       <w:r>
         <w:rPr>
           <w:rFonts w:ascii="Arial" w:hAnsi="Arial" w:cs="Arial"/>
@@ -2315,6 +2381,7 @@
           <w:lang w:val="en-GB"/>
         </w:rPr>
       </w:pPr>
+      <w:bookmarkStart w:id="6" w:name="_Toc79355848"/>
       <w:r>
         <w:rPr>
           <w:rFonts w:ascii="Arial" w:hAnsi="Arial" w:cs="Arial"/>
@@ -2323,6 +2390,7 @@
         </w:rPr>
         <w:t>3. Tested functions</w:t>
       </w:r>
+      <w:bookmarkEnd w:id="6"/>
     </w:p>
     <w:p>
       <w:pPr>
@@ -2339,6 +2407,7 @@
           <w:lang w:val="en-GB"/>
         </w:rPr>
       </w:pPr>
+      <w:bookmarkStart w:id="7" w:name="_Toc79355849"/>
       <w:r>
         <w:rPr>
           <w:rFonts w:ascii="Arial" w:hAnsi="Arial" w:cs="Arial"/>
@@ -2346,7 +2415,6 @@
         </w:rPr>
         <w:t xml:space="preserve">2.2 </w:t>
       </w:r>
-      <w:bookmarkEnd w:id="6"/>
       <w:r>
         <w:rPr>
           <w:rFonts w:ascii="Arial" w:hAnsi="Arial" w:cs="Arial"/>
@@ -2375,6 +2443,7 @@
         </w:rPr>
         <w:t>s</w:t>
       </w:r>
+      <w:bookmarkEnd w:id="7"/>
     </w:p>
     <w:p>
       <w:pPr>
@@ -2787,42 +2856,7 @@
                 <w:rFonts w:ascii="Arial" w:hAnsi="Arial" w:cs="Arial"/>
                 <w:lang w:val="en-GB"/>
               </w:rPr>
-              <w:t xml:space="preserve"> </w:t>
-            </w:r>
-            <w:r>
-              <w:rPr>
-                <w:rFonts w:ascii="Arial" w:hAnsi="Arial" w:cs="Arial"/>
-                <w:lang w:val="en-GB"/>
-              </w:rPr>
-              <w:t>(Test Case No</w:t>
-            </w:r>
-            <w:r>
-              <w:rPr>
-                <w:rFonts w:ascii="Arial" w:hAnsi="Arial" w:cs="Arial"/>
-                <w:lang w:val="en-GB"/>
-              </w:rPr>
-              <w:t>s</w:t>
-            </w:r>
-            <w:r>
-              <w:rPr>
-                <w:rFonts w:ascii="Arial" w:hAnsi="Arial" w:cs="Arial"/>
-                <w:lang w:val="en-GB"/>
-              </w:rPr>
-              <w:t xml:space="preserve">. </w:t>
-            </w:r>
-            <w:r>
-              <w:rPr>
-                <w:rFonts w:ascii="Arial" w:hAnsi="Arial" w:cs="Arial"/>
-                <w:lang w:val="en-GB"/>
-              </w:rPr>
-              <w:t>22 and 23</w:t>
-            </w:r>
-            <w:r>
-              <w:rPr>
-                <w:rFonts w:ascii="Arial" w:hAnsi="Arial" w:cs="Arial"/>
-                <w:lang w:val="en-GB"/>
-              </w:rPr>
-              <w:t>)</w:t>
+              <w:t xml:space="preserve"> (Test Case Nos. 22 and 23)</w:t>
             </w:r>
           </w:p>
         </w:tc>
@@ -2890,42 +2924,7 @@
                 <w:rFonts w:ascii="Arial" w:hAnsi="Arial" w:cs="Arial"/>
                 <w:lang w:val="en-GB"/>
               </w:rPr>
-              <w:t xml:space="preserve"> </w:t>
-            </w:r>
-            <w:r>
-              <w:rPr>
-                <w:rFonts w:ascii="Arial" w:hAnsi="Arial" w:cs="Arial"/>
-                <w:lang w:val="en-GB"/>
-              </w:rPr>
-              <w:t>(Test Case No</w:t>
-            </w:r>
-            <w:r>
-              <w:rPr>
-                <w:rFonts w:ascii="Arial" w:hAnsi="Arial" w:cs="Arial"/>
-                <w:lang w:val="en-GB"/>
-              </w:rPr>
-              <w:t>s</w:t>
-            </w:r>
-            <w:r>
-              <w:rPr>
-                <w:rFonts w:ascii="Arial" w:hAnsi="Arial" w:cs="Arial"/>
-                <w:lang w:val="en-GB"/>
-              </w:rPr>
-              <w:t xml:space="preserve">. </w:t>
-            </w:r>
-            <w:r>
-              <w:rPr>
-                <w:rFonts w:ascii="Arial" w:hAnsi="Arial" w:cs="Arial"/>
-                <w:lang w:val="en-GB"/>
-              </w:rPr>
-              <w:t>24, 25, and 26</w:t>
-            </w:r>
-            <w:r>
-              <w:rPr>
-                <w:rFonts w:ascii="Arial" w:hAnsi="Arial" w:cs="Arial"/>
-                <w:lang w:val="en-GB"/>
-              </w:rPr>
-              <w:t>)</w:t>
+              <w:t xml:space="preserve"> (Test Case Nos. 24, 25, and 26)</w:t>
             </w:r>
           </w:p>
         </w:tc>
@@ -2993,28 +2992,7 @@
                 <w:rFonts w:ascii="Arial" w:hAnsi="Arial" w:cs="Arial"/>
                 <w:lang w:val="en-GB"/>
               </w:rPr>
-              <w:t xml:space="preserve"> </w:t>
-            </w:r>
-            <w:r>
-              <w:rPr>
-                <w:rFonts w:ascii="Arial" w:hAnsi="Arial" w:cs="Arial"/>
-                <w:lang w:val="en-GB"/>
-              </w:rPr>
-              <w:t xml:space="preserve">(Test Case No. </w:t>
-            </w:r>
-            <w:r>
-              <w:rPr>
-                <w:rFonts w:ascii="Arial" w:hAnsi="Arial" w:cs="Arial"/>
-                <w:lang w:val="en-GB"/>
-              </w:rPr>
-              <w:t>21</w:t>
-            </w:r>
-            <w:r>
-              <w:rPr>
-                <w:rFonts w:ascii="Arial" w:hAnsi="Arial" w:cs="Arial"/>
-                <w:lang w:val="en-GB"/>
-              </w:rPr>
-              <w:t>)</w:t>
+              <w:t xml:space="preserve"> (Test Case No. 21)</w:t>
             </w:r>
           </w:p>
         </w:tc>
@@ -3219,28 +3197,7 @@
                 <w:rFonts w:ascii="Arial" w:hAnsi="Arial" w:cs="Arial"/>
                 <w:lang w:val="en-GB"/>
               </w:rPr>
-              <w:t xml:space="preserve"> </w:t>
-            </w:r>
-            <w:r>
-              <w:rPr>
-                <w:rFonts w:ascii="Arial" w:hAnsi="Arial" w:cs="Arial"/>
-                <w:lang w:val="en-GB"/>
-              </w:rPr>
-              <w:t>(Test Case No. 1</w:t>
-            </w:r>
-            <w:r>
-              <w:rPr>
-                <w:rFonts w:ascii="Arial" w:hAnsi="Arial" w:cs="Arial"/>
-                <w:lang w:val="en-GB"/>
-              </w:rPr>
-              <w:t>6</w:t>
-            </w:r>
-            <w:r>
-              <w:rPr>
-                <w:rFonts w:ascii="Arial" w:hAnsi="Arial" w:cs="Arial"/>
-                <w:lang w:val="en-GB"/>
-              </w:rPr>
-              <w:t>)</w:t>
+              <w:t xml:space="preserve"> (Test Case No. 16)</w:t>
             </w:r>
           </w:p>
         </w:tc>
@@ -3524,28 +3481,7 @@
                 <w:rFonts w:ascii="Arial" w:hAnsi="Arial" w:cs="Arial"/>
                 <w:lang w:val="en-GB"/>
               </w:rPr>
-              <w:t xml:space="preserve"> </w:t>
-            </w:r>
-            <w:r>
-              <w:rPr>
-                <w:rFonts w:ascii="Arial" w:hAnsi="Arial" w:cs="Arial"/>
-                <w:lang w:val="en-GB"/>
-              </w:rPr>
-              <w:t xml:space="preserve">(Test Case Nos. </w:t>
-            </w:r>
-            <w:r>
-              <w:rPr>
-                <w:rFonts w:ascii="Arial" w:hAnsi="Arial" w:cs="Arial"/>
-                <w:lang w:val="en-GB"/>
-              </w:rPr>
-              <w:t>27</w:t>
-            </w:r>
-            <w:r>
-              <w:rPr>
-                <w:rFonts w:ascii="Arial" w:hAnsi="Arial" w:cs="Arial"/>
-                <w:lang w:val="en-GB"/>
-              </w:rPr>
-              <w:t>)</w:t>
+              <w:t xml:space="preserve"> (Test Case Nos. 27)</w:t>
             </w:r>
           </w:p>
         </w:tc>
@@ -4303,7 +4239,7 @@
           <w:lang w:val="en-GB"/>
         </w:rPr>
       </w:pPr>
-      <w:bookmarkStart w:id="7" w:name="_Toc79002627"/>
+      <w:bookmarkStart w:id="8" w:name="_Toc79355850"/>
       <w:r>
         <w:rPr>
           <w:rFonts w:ascii="Arial" w:hAnsi="Arial" w:cs="Arial"/>
@@ -4312,7 +4248,7 @@
         </w:rPr>
         <w:t>3. System test</w:t>
       </w:r>
-      <w:bookmarkEnd w:id="7"/>
+      <w:bookmarkEnd w:id="8"/>
     </w:p>
     <w:p>
       <w:pPr>
@@ -4332,7 +4268,7 @@
           <w:lang w:val="en-GB"/>
         </w:rPr>
       </w:pPr>
-      <w:bookmarkStart w:id="8" w:name="_Toc79002628"/>
+      <w:bookmarkStart w:id="9" w:name="_Toc79355851"/>
       <w:r>
         <w:rPr>
           <w:rFonts w:ascii="Arial" w:hAnsi="Arial" w:cs="Arial"/>
@@ -4368,7 +4304,7 @@
         </w:rPr>
         <w:t>the Conduit website</w:t>
       </w:r>
-      <w:bookmarkEnd w:id="8"/>
+      <w:bookmarkEnd w:id="9"/>
     </w:p>
     <w:p>
       <w:pPr>
@@ -4387,7 +4323,7 @@
           <w:lang w:val="en-GB"/>
         </w:rPr>
       </w:pPr>
-      <w:bookmarkStart w:id="9" w:name="_Toc79002629"/>
+      <w:bookmarkStart w:id="10" w:name="_Toc79355852"/>
       <w:r>
         <w:rPr>
           <w:rFonts w:ascii="Arial" w:hAnsi="Arial" w:cs="Arial"/>
@@ -4395,7 +4331,7 @@
         </w:rPr>
         <w:t>3.1.1 Test objective</w:t>
       </w:r>
-      <w:bookmarkEnd w:id="9"/>
+      <w:bookmarkEnd w:id="10"/>
     </w:p>
     <w:p>
       <w:pPr>
@@ -4452,6 +4388,7 @@
           <w:lang w:val="en-GB"/>
         </w:rPr>
       </w:pPr>
+      <w:bookmarkStart w:id="11" w:name="_Toc79355853"/>
       <w:r>
         <w:rPr>
           <w:rFonts w:ascii="Arial" w:hAnsi="Arial" w:cs="Arial"/>
@@ -4459,6 +4396,7 @@
         </w:rPr>
         <w:t>3.1.2 Test environment</w:t>
       </w:r>
+      <w:bookmarkEnd w:id="11"/>
     </w:p>
     <w:p>
       <w:pPr>
@@ -4570,7 +4508,6 @@
           <w:lang w:val="en-GB"/>
         </w:rPr>
       </w:pPr>
-      <w:bookmarkStart w:id="10" w:name="_Toc79002630"/>
       <w:r>
         <w:rPr>
           <w:rFonts w:ascii="Arial" w:hAnsi="Arial" w:cs="Arial"/>
@@ -4587,6 +4524,7 @@
           <w:lang w:val="en-GB"/>
         </w:rPr>
       </w:pPr>
+      <w:bookmarkStart w:id="12" w:name="_Toc79355854"/>
       <w:r>
         <w:rPr>
           <w:rFonts w:ascii="Arial" w:hAnsi="Arial" w:cs="Arial"/>
@@ -4616,7 +4554,7 @@
         </w:rPr>
         <w:t>cases and test results</w:t>
       </w:r>
-      <w:bookmarkEnd w:id="10"/>
+      <w:bookmarkEnd w:id="12"/>
     </w:p>
     <w:p>
       <w:pPr>
@@ -10939,25 +10877,7 @@
                 <w:szCs w:val="20"/>
                 <w:lang w:val="en-GB"/>
               </w:rPr>
-              <w:t xml:space="preserve"> to be </w:t>
-            </w:r>
-            <w:r>
-              <w:rPr>
-                <w:rFonts w:ascii="Arial" w:hAnsi="Arial" w:cs="Arial"/>
-                <w:sz w:val="20"/>
-                <w:szCs w:val="20"/>
-                <w:lang w:val="en-GB"/>
-              </w:rPr>
-              <w:t>edite</w:t>
-            </w:r>
-            <w:r>
-              <w:rPr>
-                <w:rFonts w:ascii="Arial" w:hAnsi="Arial" w:cs="Arial"/>
-                <w:sz w:val="20"/>
-                <w:szCs w:val="20"/>
-                <w:lang w:val="en-GB"/>
-              </w:rPr>
-              <w:t>d:</w:t>
+              <w:t xml:space="preserve"> to be edited:</w:t>
             </w:r>
             <w:r>
               <w:rPr>
@@ -11209,25 +11129,7 @@
                 <w:szCs w:val="20"/>
                 <w:lang w:val="en-GB"/>
               </w:rPr>
-              <w:t xml:space="preserve"> to be </w:t>
-            </w:r>
-            <w:r>
-              <w:rPr>
-                <w:rFonts w:ascii="Arial" w:hAnsi="Arial" w:cs="Arial"/>
-                <w:sz w:val="20"/>
-                <w:szCs w:val="20"/>
-                <w:lang w:val="en-GB"/>
-              </w:rPr>
-              <w:t>delet</w:t>
-            </w:r>
-            <w:r>
-              <w:rPr>
-                <w:rFonts w:ascii="Arial" w:hAnsi="Arial" w:cs="Arial"/>
-                <w:sz w:val="20"/>
-                <w:szCs w:val="20"/>
-                <w:lang w:val="en-GB"/>
-              </w:rPr>
-              <w:t>ed:</w:t>
+              <w:t xml:space="preserve"> to be deleted:</w:t>
             </w:r>
             <w:r>
               <w:rPr>
@@ -15042,7 +14944,7 @@
 </file>
 
 <file path=customXml/itemProps1.xml><?xml version="1.0" encoding="utf-8"?>
-<ds:datastoreItem xmlns:ds="http://schemas.openxmlformats.org/officeDocument/2006/customXml" ds:itemID="{C8E4CEC5-03ED-4B38-A4D3-0EA73CEDDB46}">
+<ds:datastoreItem xmlns:ds="http://schemas.openxmlformats.org/officeDocument/2006/customXml" ds:itemID="{80375BC8-1BAD-4F4F-9203-D3DF51CA2D22}">
   <ds:schemaRefs>
     <ds:schemaRef ds:uri="http://schemas.openxmlformats.org/officeDocument/2006/bibliography"/>
   </ds:schemaRefs>

</xml_diff>